<commit_message>
idk ezen a ponton
</commit_message>
<xml_diff>
--- a/Tesztelési dokumentum VVV.docx
+++ b/Tesztelési dokumentum VVV.docx
@@ -4342,10 +4342,7 @@
       <w:bookmarkStart w:id="10" w:name="_Toc197167528"/>
       <w:r>
         <w:lastRenderedPageBreak/>
-        <w:t>Harmadik</w:t>
-      </w:r>
-      <w:r>
-        <w:t xml:space="preserve"> rétegbeli megvalósítások</w:t>
+        <w:t>Harmadik rétegbeli megvalósítások</w:t>
       </w:r>
       <w:bookmarkEnd w:id="10"/>
       <w:r>
@@ -8425,7 +8422,7 @@
         <w:pStyle w:val="5szveg"/>
       </w:pPr>
       <w:r>
-        <w:t>Miután a gépeken átállítottuk az IP konfigurációban, hogy ne statikusan, hanem DHCP-vel kapjon címet, vártunk egy kicsit és sikeresen meg is kapta azt. Figyeltünk arra is, hogy az alapértelmezett átjáró statikus címét ne kapja.</w:t>
+        <w:t xml:space="preserve">Miután a gépeken átállítottuk az IP konfigurációban, hogy ne statikusan, hanem DHCP-vel kapjon címet, vártunk egy kicsit és sikeresen meg is kapta azt. </w:t>
       </w:r>
     </w:p>
     <w:p>

</xml_diff>